<commit_message>
cambios a la carpeta parte 1
</commit_message>
<xml_diff>
--- a/EduMultiPro 1 Parte/1) Sobre EduMultiPro/2) Escrito proyecto.docx
+++ b/EduMultiPro 1 Parte/1) Sobre EduMultiPro/2) Escrito proyecto.docx
@@ -626,91 +626,59 @@
         </w:tabs>
         <w:jc w:val="both"/>
         <w:rPr>
-          <w:sz w:val="28"/>
-          <w:szCs w:val="28"/>
-        </w:rPr>
-      </w:pPr>
-      <w:r>
-        <w:rPr>
-          <w:sz w:val="28"/>
-          <w:szCs w:val="28"/>
-        </w:rPr>
-        <w:t>En algunos</w:t>
-      </w:r>
-      <w:r>
-        <w:rPr>
-          <w:sz w:val="28"/>
-          <w:szCs w:val="28"/>
-        </w:rPr>
-        <w:t xml:space="preserve"> colegios se </w:t>
-      </w:r>
-      <w:r>
-        <w:rPr>
-          <w:sz w:val="28"/>
-          <w:szCs w:val="28"/>
-        </w:rPr>
-        <w:t>presentan</w:t>
-      </w:r>
-      <w:r>
-        <w:rPr>
-          <w:sz w:val="28"/>
-          <w:szCs w:val="28"/>
-        </w:rPr>
-        <w:t xml:space="preserve"> serios desafíos debido a la falta de una plataforma digital unificada que optimice la gestión escolar y la experiencia educativa de manera efectiva. La principal dificultad radica en la falta de comunicación fluida entre docentes</w:t>
-      </w:r>
-      <w:r>
-        <w:rPr>
-          <w:sz w:val="28"/>
-          <w:szCs w:val="28"/>
-        </w:rPr>
-        <w:t xml:space="preserve"> y</w:t>
-      </w:r>
-      <w:r>
-        <w:rPr>
-          <w:sz w:val="28"/>
-          <w:szCs w:val="28"/>
-        </w:rPr>
-        <w:t xml:space="preserve"> estudiantes, lo que causa confusión sobre horarios, fechas de exámenes, tareas y eventos escolares importantes. Esto no solo afecta la organización interna de la institución, sino que también perjudica el rendimiento académico de los estudiantes al no contar con una planificación estructurada y eficiente.</w:t>
-      </w:r>
-    </w:p>
-    <w:p>
-      <w:pPr>
-        <w:tabs>
-          <w:tab w:val="left" w:pos="6420"/>
-        </w:tabs>
-        <w:jc w:val="both"/>
-        <w:rPr>
-          <w:sz w:val="28"/>
-          <w:szCs w:val="28"/>
-        </w:rPr>
-      </w:pPr>
-      <w:r>
-        <w:rPr>
-          <w:sz w:val="28"/>
-          <w:szCs w:val="28"/>
-        </w:rPr>
-        <w:t xml:space="preserve">Además, la ausencia de una herramienta centralizada complica la gestión de asignaciones y retroalimentación, lo que dificulta el seguimiento del progreso individual de los estudiantes y la identificación de áreas de mejora. Aunque algunas instituciones intentan solucionar estos problemas mediante el uso de múltiples aplicaciones como </w:t>
-      </w:r>
-      <w:r>
-        <w:rPr>
-          <w:sz w:val="28"/>
-          <w:szCs w:val="28"/>
-        </w:rPr>
-        <w:t>School</w:t>
-      </w:r>
-      <w:r>
-        <w:rPr>
-          <w:sz w:val="28"/>
-          <w:szCs w:val="28"/>
-        </w:rPr>
-        <w:t>ogy</w:t>
-      </w:r>
-      <w:r>
-        <w:rPr>
-          <w:sz w:val="28"/>
-          <w:szCs w:val="28"/>
-        </w:rPr>
-        <w:t>, Classroom, y otras, esta estrategia fragmentada genera complicaciones adicionales, incluyendo problemas de integración, compatibilidad, y una mayor complejidad de uso, que aumentan la frustración tanto de estudiantes como de docentes.</w:t>
+          <w:rFonts w:ascii="Times New Roman" w:hAnsi="Times New Roman" w:cs="Times New Roman"/>
+          <w:sz w:val="28"/>
+          <w:szCs w:val="28"/>
+        </w:rPr>
+      </w:pPr>
+      <w:r>
+        <w:rPr>
+          <w:rFonts w:ascii="Times New Roman" w:hAnsi="Times New Roman" w:cs="Times New Roman"/>
+          <w:sz w:val="28"/>
+          <w:szCs w:val="28"/>
+          <w:lang w:val="es-ES"/>
+        </w:rPr>
+        <w:t>Muchos colegios,</w:t>
+      </w:r>
+      <w:r>
+        <w:rPr>
+          <w:rFonts w:ascii="Times New Roman" w:hAnsi="Times New Roman" w:cs="Times New Roman"/>
+          <w:sz w:val="28"/>
+          <w:szCs w:val="28"/>
+          <w:lang w:val="es-ES"/>
+        </w:rPr>
+        <w:t xml:space="preserve"> que no suelen tener los recursos suficientes o no cuentan con el presupuesto</w:t>
+      </w:r>
+      <w:r>
+        <w:rPr>
+          <w:rFonts w:ascii="Times New Roman" w:hAnsi="Times New Roman" w:cs="Times New Roman"/>
+          <w:sz w:val="28"/>
+          <w:szCs w:val="28"/>
+          <w:lang w:val="es-ES"/>
+        </w:rPr>
+        <w:t>, no tienen plataformas digitales que les ayuden a organizar las actividades académicas. Esto hace que la comunicación entre profesores y estudiantes sea más difícil, y no suele haber una manera fácil de compartir información importante como horarios, tareas o anuncios. Sin una plataforma que centralice todo esto, los procesos en los colegios son más desordenados y complicados.</w:t>
+      </w:r>
+    </w:p>
+    <w:p>
+      <w:pPr>
+        <w:tabs>
+          <w:tab w:val="left" w:pos="6420"/>
+        </w:tabs>
+        <w:jc w:val="both"/>
+        <w:rPr>
+          <w:rFonts w:ascii="Times New Roman" w:hAnsi="Times New Roman" w:cs="Times New Roman"/>
+          <w:sz w:val="28"/>
+          <w:szCs w:val="28"/>
+        </w:rPr>
+      </w:pPr>
+      <w:r>
+        <w:rPr>
+          <w:rFonts w:ascii="Times New Roman" w:hAnsi="Times New Roman" w:cs="Times New Roman"/>
+          <w:sz w:val="28"/>
+          <w:szCs w:val="28"/>
+          <w:lang w:val="es-ES"/>
+        </w:rPr>
+        <w:t>Además, la falta de estas herramientas digitales afecta el seguimiento del progreso de los estudiantes y su acceso a materiales o recordatorios importantes. Los colegios que no cuentan con una plataforma adecuada están en desventaja, ya que no pueden aprovechar las ventajas que la tecnología ofrece para mejorar la educación y hacer que la información llegue de manera rápida y organizada a todos los involucrados.</w:t>
       </w:r>
     </w:p>
     <w:p>
@@ -752,54 +720,435 @@
         <w:tabs>
           <w:tab w:val="left" w:pos="6420"/>
         </w:tabs>
-        <w:jc w:val="both"/>
-        <w:rPr>
-          <w:rFonts w:ascii="Times New Roman" w:eastAsia="Times New Roman" w:hAnsi="Times New Roman" w:cs="Times New Roman"/>
-          <w:sz w:val="28"/>
-          <w:szCs w:val="28"/>
-        </w:rPr>
-      </w:pPr>
-      <w:r>
-        <w:rPr>
-          <w:rFonts w:ascii="Times New Roman" w:eastAsia="Times New Roman" w:hAnsi="Times New Roman" w:cs="Times New Roman"/>
-          <w:sz w:val="28"/>
-          <w:szCs w:val="28"/>
-        </w:rPr>
-        <w:t>¿Cómo pueden los colegios integrar todas sus herramientas y procesos educativos en una sola plataforma digital para mejorar la comunicación, la organización, y el acceso a la información tanto para docentes como para estudiantes?</w:t>
-      </w:r>
-    </w:p>
-    <w:p>
-      <w:pPr>
-        <w:tabs>
-          <w:tab w:val="left" w:pos="6420"/>
-        </w:tabs>
+        <w:rPr>
+          <w:rFonts w:ascii="Times New Roman" w:eastAsia="Times New Roman" w:hAnsi="Times New Roman" w:cs="Times New Roman"/>
+          <w:b/>
+          <w:sz w:val="160"/>
+          <w:szCs w:val="160"/>
+        </w:rPr>
+      </w:pPr>
+      <w:r>
+        <w:rPr>
+          <w:rFonts w:ascii="Times New Roman" w:hAnsi="Times New Roman" w:cs="Times New Roman"/>
+          <w:sz w:val="28"/>
+          <w:szCs w:val="28"/>
+        </w:rPr>
+        <w:t>¿Cómo pueden los colegios con recursos limitados organizar y centralizar sus actividades académicas y la comunicación entre docentes y estudiantes mediante una plataforma digital accesible?</w:t>
+      </w:r>
+    </w:p>
+    <w:p>
+      <w:pPr>
+        <w:tabs>
+          <w:tab w:val="left" w:pos="6420"/>
+        </w:tabs>
+      </w:pPr>
+    </w:p>
+    <w:p>
+      <w:pPr>
+        <w:tabs>
+          <w:tab w:val="left" w:pos="6420"/>
+        </w:tabs>
+      </w:pPr>
+    </w:p>
+    <w:p>
+      <w:pPr>
+        <w:tabs>
+          <w:tab w:val="left" w:pos="6420"/>
+        </w:tabs>
+      </w:pPr>
+    </w:p>
+    <w:p>
+      <w:pPr>
+        <w:tabs>
+          <w:tab w:val="left" w:pos="6420"/>
+        </w:tabs>
+      </w:pPr>
+    </w:p>
+    <w:p>
+      <w:pPr>
+        <w:tabs>
+          <w:tab w:val="left" w:pos="6420"/>
+        </w:tabs>
+      </w:pPr>
+    </w:p>
+    <w:p>
+      <w:pPr>
+        <w:tabs>
+          <w:tab w:val="left" w:pos="6420"/>
+        </w:tabs>
+      </w:pPr>
+    </w:p>
+    <w:p>
+      <w:pPr>
+        <w:tabs>
+          <w:tab w:val="left" w:pos="6420"/>
+        </w:tabs>
+      </w:pPr>
+    </w:p>
+    <w:p>
+      <w:pPr>
+        <w:tabs>
+          <w:tab w:val="left" w:pos="6420"/>
+        </w:tabs>
+      </w:pPr>
+    </w:p>
+    <w:p>
+      <w:pPr>
+        <w:tabs>
+          <w:tab w:val="left" w:pos="6420"/>
+        </w:tabs>
+      </w:pPr>
+    </w:p>
+    <w:p>
+      <w:pPr>
+        <w:tabs>
+          <w:tab w:val="left" w:pos="6420"/>
+        </w:tabs>
+      </w:pPr>
+    </w:p>
+    <w:p>
+      <w:pPr>
+        <w:tabs>
+          <w:tab w:val="left" w:pos="6420"/>
+        </w:tabs>
+        <w:jc w:val="center"/>
+        <w:rPr>
+          <w:rFonts w:ascii="Times New Roman" w:eastAsia="Times New Roman" w:hAnsi="Times New Roman" w:cs="Times New Roman"/>
+          <w:b/>
+          <w:sz w:val="28"/>
+          <w:szCs w:val="28"/>
+        </w:rPr>
+      </w:pPr>
+      <w:r>
+        <w:rPr>
+          <w:rFonts w:ascii="Times New Roman" w:eastAsia="Times New Roman" w:hAnsi="Times New Roman" w:cs="Times New Roman"/>
+          <w:b/>
+          <w:sz w:val="72"/>
+          <w:szCs w:val="72"/>
+        </w:rPr>
+        <w:t>Descripción de la plataforma</w:t>
+      </w:r>
+    </w:p>
+    <w:p>
+      <w:pPr>
+        <w:tabs>
+          <w:tab w:val="left" w:pos="6420"/>
+        </w:tabs>
+        <w:rPr>
+          <w:rFonts w:ascii="Times New Roman" w:eastAsia="Times New Roman" w:hAnsi="Times New Roman" w:cs="Times New Roman"/>
+          <w:b/>
+          <w:sz w:val="28"/>
+          <w:szCs w:val="28"/>
+        </w:rPr>
+      </w:pPr>
+    </w:p>
+    <w:p>
+      <w:pPr>
+        <w:spacing w:before="100" w:beforeAutospacing="1" w:after="100" w:afterAutospacing="1" w:line="240" w:lineRule="auto"/>
+        <w:rPr>
+          <w:rFonts w:ascii="Times New Roman" w:eastAsia="Times New Roman" w:hAnsi="Times New Roman" w:cs="Times New Roman"/>
+          <w:sz w:val="28"/>
+          <w:szCs w:val="28"/>
+        </w:rPr>
+      </w:pPr>
+      <w:proofErr w:type="spellStart"/>
+      <w:r>
+        <w:rPr>
+          <w:rFonts w:ascii="Times New Roman" w:eastAsia="Times New Roman" w:hAnsi="Times New Roman" w:cs="Times New Roman"/>
+          <w:sz w:val="28"/>
+          <w:szCs w:val="28"/>
+        </w:rPr>
+        <w:t>EduMultiPro</w:t>
+      </w:r>
+      <w:proofErr w:type="spellEnd"/>
+      <w:r>
+        <w:rPr>
+          <w:rFonts w:ascii="Times New Roman" w:eastAsia="Times New Roman" w:hAnsi="Times New Roman" w:cs="Times New Roman"/>
+          <w:sz w:val="28"/>
+          <w:szCs w:val="28"/>
+        </w:rPr>
+        <w:t xml:space="preserve"> es una plataforma educativa digital desarrollada especialmente para colegios que cuentan con recursos limitados y no pueden acceder a soluciones tecnológicas avanzadas. Su objetivo es ofrecer un sistema centralizado, sencillo y funcional que facilite la organización de las actividades académicas y la comunicación entre los distintos actores educativos: docentes, estudiantes, coordinadores y administradores.</w:t>
+      </w:r>
+    </w:p>
+    <w:p>
+      <w:pPr>
+        <w:spacing w:before="100" w:beforeAutospacing="1" w:after="100" w:afterAutospacing="1" w:line="240" w:lineRule="auto"/>
+        <w:rPr>
+          <w:rFonts w:ascii="Times New Roman" w:eastAsia="Times New Roman" w:hAnsi="Times New Roman" w:cs="Times New Roman"/>
+          <w:sz w:val="28"/>
+          <w:szCs w:val="28"/>
+        </w:rPr>
+      </w:pPr>
+      <w:r>
+        <w:rPr>
+          <w:rFonts w:ascii="Times New Roman" w:eastAsia="Times New Roman" w:hAnsi="Times New Roman" w:cs="Times New Roman"/>
+          <w:sz w:val="28"/>
+          <w:szCs w:val="28"/>
+        </w:rPr>
+        <w:t>La plataforma permite gestionar usuarios, cursos, materias, grados, jornadas, horarios, aulas y noticias. Cada tipo de usuario tiene acceso solo a las funciones necesarias para su rol</w:t>
+      </w:r>
+      <w:r>
+        <w:rPr>
+          <w:rFonts w:ascii="Times New Roman" w:eastAsia="Times New Roman" w:hAnsi="Times New Roman" w:cs="Times New Roman"/>
+          <w:sz w:val="28"/>
+          <w:szCs w:val="28"/>
+        </w:rPr>
+        <w:t>.</w:t>
+      </w:r>
+    </w:p>
+    <w:p>
+      <w:pPr>
+        <w:spacing w:before="100" w:beforeAutospacing="1" w:after="100" w:afterAutospacing="1" w:line="240" w:lineRule="auto"/>
+        <w:rPr>
+          <w:rFonts w:ascii="Times New Roman" w:eastAsia="Times New Roman" w:hAnsi="Times New Roman" w:cs="Times New Roman"/>
+          <w:sz w:val="28"/>
+          <w:szCs w:val="28"/>
+        </w:rPr>
+      </w:pPr>
+      <w:r>
+        <w:rPr>
+          <w:rFonts w:ascii="Times New Roman" w:eastAsia="Times New Roman" w:hAnsi="Times New Roman" w:cs="Times New Roman"/>
+          <w:sz w:val="28"/>
+          <w:szCs w:val="28"/>
+        </w:rPr>
+        <w:t xml:space="preserve">Gracias a su diseño ligero y adaptado a contextos escolares con limitaciones tecnológicas, </w:t>
+      </w:r>
+      <w:proofErr w:type="spellStart"/>
+      <w:r>
+        <w:rPr>
+          <w:rFonts w:ascii="Times New Roman" w:eastAsia="Times New Roman" w:hAnsi="Times New Roman" w:cs="Times New Roman"/>
+          <w:sz w:val="28"/>
+          <w:szCs w:val="28"/>
+        </w:rPr>
+        <w:t>EduMultiPro</w:t>
+      </w:r>
+      <w:proofErr w:type="spellEnd"/>
+      <w:r>
+        <w:rPr>
+          <w:rFonts w:ascii="Times New Roman" w:eastAsia="Times New Roman" w:hAnsi="Times New Roman" w:cs="Times New Roman"/>
+          <w:sz w:val="28"/>
+          <w:szCs w:val="28"/>
+        </w:rPr>
+        <w:t xml:space="preserve"> busca ser una herramienta útil, accesible y efectiva para mejorar la experiencia educativa, aún en condiciones donde otras plataformas no pueden implementarse.</w:t>
+      </w:r>
+    </w:p>
+    <w:p>
+      <w:pPr>
+        <w:tabs>
+          <w:tab w:val="left" w:pos="6420"/>
+        </w:tabs>
+        <w:jc w:val="both"/>
+        <w:rPr>
+          <w:rFonts w:ascii="Times New Roman" w:eastAsia="Times New Roman" w:hAnsi="Times New Roman" w:cs="Times New Roman"/>
+          <w:sz w:val="28"/>
+          <w:szCs w:val="28"/>
+        </w:rPr>
+      </w:pPr>
+    </w:p>
+    <w:p>
+      <w:pPr>
+        <w:tabs>
+          <w:tab w:val="left" w:pos="6420"/>
+        </w:tabs>
+        <w:jc w:val="both"/>
+        <w:rPr>
+          <w:rFonts w:ascii="Times New Roman" w:eastAsia="Times New Roman" w:hAnsi="Times New Roman" w:cs="Times New Roman"/>
+          <w:sz w:val="28"/>
+          <w:szCs w:val="28"/>
+        </w:rPr>
+      </w:pPr>
+    </w:p>
+    <w:p>
+      <w:pPr>
+        <w:tabs>
+          <w:tab w:val="left" w:pos="6420"/>
+        </w:tabs>
+        <w:jc w:val="both"/>
+        <w:rPr>
+          <w:rFonts w:ascii="Times New Roman" w:eastAsia="Times New Roman" w:hAnsi="Times New Roman" w:cs="Times New Roman"/>
+          <w:sz w:val="28"/>
+          <w:szCs w:val="28"/>
+        </w:rPr>
+      </w:pPr>
+    </w:p>
+    <w:p>
+      <w:pPr>
+        <w:tabs>
+          <w:tab w:val="left" w:pos="6420"/>
+        </w:tabs>
+        <w:jc w:val="both"/>
+        <w:rPr>
+          <w:rFonts w:ascii="Times New Roman" w:eastAsia="Times New Roman" w:hAnsi="Times New Roman" w:cs="Times New Roman"/>
+          <w:sz w:val="28"/>
+          <w:szCs w:val="28"/>
+        </w:rPr>
+      </w:pPr>
+    </w:p>
+    <w:p>
+      <w:pPr>
+        <w:tabs>
+          <w:tab w:val="left" w:pos="6420"/>
+        </w:tabs>
+        <w:jc w:val="both"/>
+        <w:rPr>
+          <w:rFonts w:ascii="Times New Roman" w:eastAsia="Times New Roman" w:hAnsi="Times New Roman" w:cs="Times New Roman"/>
+          <w:sz w:val="28"/>
+          <w:szCs w:val="28"/>
+        </w:rPr>
+      </w:pPr>
+    </w:p>
+    <w:p>
+      <w:pPr>
+        <w:tabs>
+          <w:tab w:val="left" w:pos="6420"/>
+        </w:tabs>
+        <w:jc w:val="both"/>
+        <w:rPr>
+          <w:rFonts w:ascii="Times New Roman" w:eastAsia="Times New Roman" w:hAnsi="Times New Roman" w:cs="Times New Roman"/>
+          <w:sz w:val="28"/>
+          <w:szCs w:val="28"/>
+        </w:rPr>
+      </w:pPr>
+    </w:p>
+    <w:p>
+      <w:pPr>
+        <w:tabs>
+          <w:tab w:val="left" w:pos="6420"/>
+        </w:tabs>
+        <w:jc w:val="both"/>
+        <w:rPr>
+          <w:rFonts w:ascii="Times New Roman" w:eastAsia="Times New Roman" w:hAnsi="Times New Roman" w:cs="Times New Roman"/>
+          <w:sz w:val="28"/>
+          <w:szCs w:val="28"/>
+        </w:rPr>
+      </w:pPr>
+    </w:p>
+    <w:p>
+      <w:pPr>
+        <w:tabs>
+          <w:tab w:val="left" w:pos="6420"/>
+        </w:tabs>
+        <w:jc w:val="both"/>
+        <w:rPr>
+          <w:rFonts w:ascii="Times New Roman" w:eastAsia="Times New Roman" w:hAnsi="Times New Roman" w:cs="Times New Roman"/>
+          <w:sz w:val="28"/>
+          <w:szCs w:val="28"/>
+        </w:rPr>
+      </w:pPr>
+    </w:p>
+    <w:p>
+      <w:pPr>
+        <w:tabs>
+          <w:tab w:val="left" w:pos="6420"/>
+        </w:tabs>
+        <w:jc w:val="center"/>
+        <w:rPr>
+          <w:rFonts w:ascii="Times New Roman" w:eastAsia="Times New Roman" w:hAnsi="Times New Roman" w:cs="Times New Roman"/>
+          <w:b/>
+          <w:sz w:val="28"/>
+          <w:szCs w:val="28"/>
+        </w:rPr>
+      </w:pPr>
+      <w:r>
         <w:rPr>
           <w:rFonts w:ascii="Times New Roman" w:eastAsia="Times New Roman" w:hAnsi="Times New Roman" w:cs="Times New Roman"/>
           <w:b/>
           <w:sz w:val="96"/>
           <w:szCs w:val="96"/>
         </w:rPr>
-      </w:pPr>
-    </w:p>
-    <w:p>
-      <w:pPr>
-        <w:tabs>
-          <w:tab w:val="left" w:pos="6420"/>
-        </w:tabs>
-      </w:pPr>
-    </w:p>
-    <w:p>
-      <w:pPr>
-        <w:tabs>
-          <w:tab w:val="left" w:pos="6420"/>
-        </w:tabs>
-      </w:pPr>
-    </w:p>
-    <w:p>
-      <w:pPr>
-        <w:tabs>
-          <w:tab w:val="left" w:pos="6420"/>
-        </w:tabs>
+        <w:lastRenderedPageBreak/>
+        <w:t>Justificación</w:t>
+      </w:r>
+    </w:p>
+    <w:p>
+      <w:pPr>
+        <w:tabs>
+          <w:tab w:val="left" w:pos="6420"/>
+        </w:tabs>
+        <w:jc w:val="both"/>
+        <w:rPr>
+          <w:rFonts w:ascii="Times New Roman" w:eastAsia="Times New Roman" w:hAnsi="Times New Roman" w:cs="Times New Roman"/>
+          <w:sz w:val="32"/>
+          <w:szCs w:val="32"/>
+        </w:rPr>
+      </w:pPr>
+      <w:r>
+        <w:rPr>
+          <w:rFonts w:ascii="Times New Roman" w:eastAsia="Times New Roman" w:hAnsi="Times New Roman" w:cs="Times New Roman"/>
+          <w:sz w:val="32"/>
+          <w:szCs w:val="32"/>
+          <w:lang w:val="es-ES"/>
+        </w:rPr>
+        <w:t xml:space="preserve">Brindar a las instituciones educativas, especialmente aquellas que no cuentan con una plataforma digital propia, una herramienta que facilite la gestión académica y administrativa de manera centralizada. </w:t>
+      </w:r>
+      <w:proofErr w:type="spellStart"/>
+      <w:r>
+        <w:rPr>
+          <w:rFonts w:ascii="Times New Roman" w:eastAsia="Times New Roman" w:hAnsi="Times New Roman" w:cs="Times New Roman"/>
+          <w:sz w:val="32"/>
+          <w:szCs w:val="32"/>
+          <w:lang w:val="es-ES"/>
+        </w:rPr>
+        <w:t>EduMultiPro</w:t>
+      </w:r>
+      <w:proofErr w:type="spellEnd"/>
+      <w:r>
+        <w:rPr>
+          <w:rFonts w:ascii="Times New Roman" w:eastAsia="Times New Roman" w:hAnsi="Times New Roman" w:cs="Times New Roman"/>
+          <w:sz w:val="32"/>
+          <w:szCs w:val="32"/>
+          <w:lang w:val="es-ES"/>
+        </w:rPr>
+        <w:t xml:space="preserve"> simplifica la asignación y entrega de trabajos, así como la retroalimentación entre docentes y estudiantes, todo desde un mismo espacio. También ofrece un sistema de comunicación que mejora la interacción directa entre los usuarios, permitiendo resolver dudas, compartir información importante y mantener a toda la comunidad educativa conectada.</w:t>
+      </w:r>
+    </w:p>
+    <w:p>
+      <w:pPr>
+        <w:tabs>
+          <w:tab w:val="left" w:pos="6420"/>
+        </w:tabs>
+        <w:jc w:val="both"/>
+        <w:rPr>
+          <w:rFonts w:ascii="Times New Roman" w:eastAsia="Times New Roman" w:hAnsi="Times New Roman" w:cs="Times New Roman"/>
+          <w:sz w:val="32"/>
+          <w:szCs w:val="32"/>
+        </w:rPr>
+      </w:pPr>
+      <w:r>
+        <w:rPr>
+          <w:rFonts w:ascii="Times New Roman" w:eastAsia="Times New Roman" w:hAnsi="Times New Roman" w:cs="Times New Roman"/>
+          <w:sz w:val="32"/>
+          <w:szCs w:val="32"/>
+          <w:lang w:val="es-ES"/>
+        </w:rPr>
+        <w:t>Esta plataforma es necesaria porque buscamos reducir un poco las soluciones fragmentadas que se generan por causa de que muchos colegios tienen que usar varias aplicaciones diferentes, y eso al final termina confundiendo a los estudiantes y también les complica el trabajo a los profesores. En cambio, si cada colegio tuviera su propia plataforma con todo en un solo lugar, sería mucho más fácil para todos encontrar la información, comunicarse y mantenerse organizados.</w:t>
+      </w:r>
+    </w:p>
+    <w:p>
+      <w:pPr>
+        <w:tabs>
+          <w:tab w:val="left" w:pos="6420"/>
+        </w:tabs>
+        <w:jc w:val="both"/>
+        <w:rPr>
+          <w:rFonts w:ascii="Times New Roman" w:eastAsia="Times New Roman" w:hAnsi="Times New Roman" w:cs="Times New Roman"/>
+          <w:sz w:val="32"/>
+          <w:szCs w:val="32"/>
+        </w:rPr>
+      </w:pPr>
+    </w:p>
+    <w:p>
+      <w:pPr>
+        <w:tabs>
+          <w:tab w:val="left" w:pos="6420"/>
+        </w:tabs>
+        <w:jc w:val="both"/>
+        <w:rPr>
+          <w:rFonts w:ascii="Times New Roman" w:eastAsia="Times New Roman" w:hAnsi="Times New Roman" w:cs="Times New Roman"/>
+          <w:b/>
+          <w:sz w:val="32"/>
+          <w:szCs w:val="32"/>
+        </w:rPr>
       </w:pPr>
     </w:p>
     <w:p>
@@ -815,171 +1164,6 @@
           <w:szCs w:val="28"/>
         </w:rPr>
       </w:pPr>
-      <w:r>
-        <w:rPr>
-          <w:rFonts w:ascii="Times New Roman" w:eastAsia="Times New Roman" w:hAnsi="Times New Roman" w:cs="Times New Roman"/>
-          <w:b/>
-          <w:sz w:val="72"/>
-          <w:szCs w:val="72"/>
-        </w:rPr>
-        <w:t>Descripción de la plataforma</w:t>
-      </w:r>
-    </w:p>
-    <w:p>
-      <w:pPr>
-        <w:tabs>
-          <w:tab w:val="left" w:pos="6420"/>
-        </w:tabs>
-        <w:rPr>
-          <w:rFonts w:ascii="Times New Roman" w:eastAsia="Times New Roman" w:hAnsi="Times New Roman" w:cs="Times New Roman"/>
-          <w:b/>
-          <w:sz w:val="28"/>
-          <w:szCs w:val="28"/>
-        </w:rPr>
-      </w:pPr>
-    </w:p>
-    <w:p>
-      <w:pPr>
-        <w:tabs>
-          <w:tab w:val="left" w:pos="6420"/>
-        </w:tabs>
-        <w:jc w:val="both"/>
-        <w:rPr>
-          <w:rFonts w:ascii="Times New Roman" w:eastAsia="Times New Roman" w:hAnsi="Times New Roman" w:cs="Times New Roman"/>
-          <w:sz w:val="28"/>
-          <w:szCs w:val="28"/>
-        </w:rPr>
-      </w:pPr>
-      <w:r>
-        <w:rPr>
-          <w:rFonts w:ascii="Times New Roman" w:eastAsia="Times New Roman" w:hAnsi="Times New Roman" w:cs="Times New Roman"/>
-          <w:sz w:val="28"/>
-          <w:szCs w:val="28"/>
-        </w:rPr>
-        <w:t xml:space="preserve">Esta plataforma digital de multi herramientas ofrece un portal que se centra en un punto de </w:t>
-      </w:r>
-      <w:r>
-        <w:rPr>
-          <w:rFonts w:ascii="Times New Roman" w:eastAsia="Times New Roman" w:hAnsi="Times New Roman" w:cs="Times New Roman"/>
-          <w:sz w:val="28"/>
-          <w:szCs w:val="28"/>
-        </w:rPr>
-        <w:t>acceso único para estudiantes, docentes y administradores, donde podrán encontrar toda la información relevante del colegio de manera rápida y sencilla. Desde novedades institucionales</w:t>
-      </w:r>
-      <w:r>
-        <w:rPr>
-          <w:rFonts w:ascii="Times New Roman" w:eastAsia="Times New Roman" w:hAnsi="Times New Roman" w:cs="Times New Roman"/>
-          <w:sz w:val="28"/>
-          <w:szCs w:val="28"/>
-        </w:rPr>
-        <w:t>, noticias</w:t>
-      </w:r>
-      <w:r>
-        <w:rPr>
-          <w:rFonts w:ascii="Times New Roman" w:eastAsia="Times New Roman" w:hAnsi="Times New Roman" w:cs="Times New Roman"/>
-          <w:sz w:val="28"/>
-          <w:szCs w:val="28"/>
-        </w:rPr>
-        <w:t>, notas,</w:t>
-      </w:r>
-      <w:r>
-        <w:rPr>
-          <w:rFonts w:ascii="Times New Roman" w:eastAsia="Times New Roman" w:hAnsi="Times New Roman" w:cs="Times New Roman"/>
-          <w:sz w:val="28"/>
-          <w:szCs w:val="28"/>
-        </w:rPr>
-        <w:t xml:space="preserve"> horarios de clases, tareas y trabajos asignados</w:t>
-      </w:r>
-      <w:r>
-        <w:rPr>
-          <w:rFonts w:ascii="Times New Roman" w:eastAsia="Times New Roman" w:hAnsi="Times New Roman" w:cs="Times New Roman"/>
-          <w:sz w:val="28"/>
-          <w:szCs w:val="28"/>
-        </w:rPr>
-        <w:t>.</w:t>
-      </w:r>
-      <w:r>
-        <w:rPr>
-          <w:rFonts w:ascii="Times New Roman" w:eastAsia="Times New Roman" w:hAnsi="Times New Roman" w:cs="Times New Roman"/>
-          <w:sz w:val="28"/>
-          <w:szCs w:val="28"/>
-        </w:rPr>
-        <w:t xml:space="preserve"> </w:t>
-      </w:r>
-      <w:r>
-        <w:rPr>
-          <w:rFonts w:ascii="Times New Roman" w:eastAsia="Times New Roman" w:hAnsi="Times New Roman" w:cs="Times New Roman"/>
-          <w:sz w:val="28"/>
-          <w:szCs w:val="28"/>
-        </w:rPr>
-        <w:t>T</w:t>
-      </w:r>
-      <w:r>
-        <w:rPr>
-          <w:rFonts w:ascii="Times New Roman" w:eastAsia="Times New Roman" w:hAnsi="Times New Roman" w:cs="Times New Roman"/>
-          <w:sz w:val="28"/>
-          <w:szCs w:val="28"/>
-        </w:rPr>
-        <w:t>odo está disponible en un solo lugar, facilitando la organización y la accesibilidad de la información educativa.</w:t>
-      </w:r>
-    </w:p>
-    <w:p>
-      <w:pPr>
-        <w:tabs>
-          <w:tab w:val="left" w:pos="6420"/>
-        </w:tabs>
-        <w:jc w:val="both"/>
-        <w:rPr>
-          <w:rFonts w:ascii="Times New Roman" w:eastAsia="Times New Roman" w:hAnsi="Times New Roman" w:cs="Times New Roman"/>
-          <w:sz w:val="28"/>
-          <w:szCs w:val="28"/>
-        </w:rPr>
-      </w:pPr>
-      <w:r>
-        <w:rPr>
-          <w:rFonts w:ascii="Times New Roman" w:eastAsia="Times New Roman" w:hAnsi="Times New Roman" w:cs="Times New Roman"/>
-          <w:sz w:val="28"/>
-          <w:szCs w:val="28"/>
-        </w:rPr>
-        <w:t xml:space="preserve">Además, </w:t>
-      </w:r>
-      <w:r>
-        <w:rPr>
-          <w:rFonts w:ascii="Times New Roman" w:eastAsia="Times New Roman" w:hAnsi="Times New Roman" w:cs="Times New Roman"/>
-          <w:sz w:val="28"/>
-          <w:szCs w:val="28"/>
-        </w:rPr>
-        <w:t xml:space="preserve">cuenta con un pequeño apartado </w:t>
-      </w:r>
-      <w:r>
-        <w:rPr>
-          <w:rFonts w:ascii="Times New Roman" w:eastAsia="Times New Roman" w:hAnsi="Times New Roman" w:cs="Times New Roman"/>
-          <w:sz w:val="28"/>
-          <w:szCs w:val="28"/>
-        </w:rPr>
-        <w:t xml:space="preserve">donde </w:t>
-      </w:r>
-      <w:r>
-        <w:rPr>
-          <w:rFonts w:ascii="Times New Roman" w:eastAsia="Times New Roman" w:hAnsi="Times New Roman" w:cs="Times New Roman"/>
-          <w:sz w:val="28"/>
-          <w:szCs w:val="28"/>
-        </w:rPr>
-        <w:t>los usuarios pueden resolver dudas, enviar recordatorios y brindar apoyo de manera rápida y directa, fortaleciendo así la colaboración y el compromiso en el proceso educativo.</w:t>
-      </w:r>
-    </w:p>
-    <w:p>
-      <w:pPr>
-        <w:tabs>
-          <w:tab w:val="left" w:pos="6420"/>
-        </w:tabs>
-        <w:jc w:val="both"/>
-        <w:rPr>
-          <w:rFonts w:ascii="Times New Roman" w:eastAsia="Times New Roman" w:hAnsi="Times New Roman" w:cs="Times New Roman"/>
-          <w:sz w:val="28"/>
-          <w:szCs w:val="28"/>
-        </w:rPr>
-      </w:pPr>
     </w:p>
     <w:p>
       <w:pPr>
@@ -992,6 +1176,99 @@
           <w:b/>
           <w:sz w:val="28"/>
           <w:szCs w:val="28"/>
+        </w:rPr>
+      </w:pPr>
+    </w:p>
+    <w:p>
+      <w:pPr>
+        <w:tabs>
+          <w:tab w:val="left" w:pos="6420"/>
+        </w:tabs>
+        <w:jc w:val="center"/>
+        <w:rPr>
+          <w:rFonts w:ascii="Times New Roman" w:eastAsia="Times New Roman" w:hAnsi="Times New Roman" w:cs="Times New Roman"/>
+          <w:b/>
+          <w:sz w:val="28"/>
+          <w:szCs w:val="28"/>
+        </w:rPr>
+      </w:pPr>
+    </w:p>
+    <w:p>
+      <w:pPr>
+        <w:tabs>
+          <w:tab w:val="left" w:pos="6420"/>
+        </w:tabs>
+        <w:rPr>
+          <w:rFonts w:ascii="Times New Roman" w:eastAsia="Times New Roman" w:hAnsi="Times New Roman" w:cs="Times New Roman"/>
+          <w:b/>
+          <w:sz w:val="28"/>
+          <w:szCs w:val="28"/>
+        </w:rPr>
+      </w:pPr>
+    </w:p>
+    <w:p>
+      <w:pPr>
+        <w:tabs>
+          <w:tab w:val="left" w:pos="6420"/>
+        </w:tabs>
+        <w:rPr>
+          <w:rFonts w:ascii="Times New Roman" w:eastAsia="Times New Roman" w:hAnsi="Times New Roman" w:cs="Times New Roman"/>
+          <w:b/>
+          <w:sz w:val="28"/>
+          <w:szCs w:val="28"/>
+        </w:rPr>
+      </w:pPr>
+    </w:p>
+    <w:p>
+      <w:pPr>
+        <w:tabs>
+          <w:tab w:val="left" w:pos="6420"/>
+        </w:tabs>
+        <w:rPr>
+          <w:rFonts w:ascii="Times New Roman" w:eastAsia="Times New Roman" w:hAnsi="Times New Roman" w:cs="Times New Roman"/>
+          <w:b/>
+          <w:sz w:val="28"/>
+          <w:szCs w:val="28"/>
+        </w:rPr>
+      </w:pPr>
+    </w:p>
+    <w:p>
+      <w:pPr>
+        <w:tabs>
+          <w:tab w:val="left" w:pos="6420"/>
+        </w:tabs>
+        <w:rPr>
+          <w:rFonts w:ascii="Times New Roman" w:eastAsia="Times New Roman" w:hAnsi="Times New Roman" w:cs="Times New Roman"/>
+          <w:b/>
+          <w:sz w:val="28"/>
+          <w:szCs w:val="28"/>
+        </w:rPr>
+      </w:pPr>
+    </w:p>
+    <w:p>
+      <w:pPr>
+        <w:tabs>
+          <w:tab w:val="left" w:pos="6420"/>
+        </w:tabs>
+        <w:rPr>
+          <w:rFonts w:ascii="Times New Roman" w:eastAsia="Times New Roman" w:hAnsi="Times New Roman" w:cs="Times New Roman"/>
+          <w:b/>
+          <w:sz w:val="28"/>
+          <w:szCs w:val="28"/>
+        </w:rPr>
+      </w:pPr>
+    </w:p>
+    <w:p>
+      <w:pPr>
+        <w:tabs>
+          <w:tab w:val="left" w:pos="6420"/>
+        </w:tabs>
+        <w:jc w:val="center"/>
+        <w:rPr>
+          <w:rFonts w:ascii="Times New Roman" w:eastAsia="Times New Roman" w:hAnsi="Times New Roman" w:cs="Times New Roman"/>
+          <w:b/>
+          <w:sz w:val="24"/>
+          <w:szCs w:val="24"/>
         </w:rPr>
       </w:pPr>
       <w:r>
@@ -1001,468 +1278,8 @@
           <w:sz w:val="96"/>
           <w:szCs w:val="96"/>
         </w:rPr>
-        <w:t>Justificación</w:t>
-      </w:r>
-    </w:p>
-    <w:p>
-      <w:pPr>
-        <w:tabs>
-          <w:tab w:val="left" w:pos="6420"/>
-        </w:tabs>
-        <w:jc w:val="both"/>
-        <w:rPr>
-          <w:rFonts w:ascii="Times New Roman" w:eastAsia="Times New Roman" w:hAnsi="Times New Roman" w:cs="Times New Roman"/>
-          <w:b/>
-          <w:sz w:val="32"/>
-          <w:szCs w:val="32"/>
-        </w:rPr>
-      </w:pPr>
-      <w:r>
-        <w:rPr>
-          <w:rFonts w:ascii="Times New Roman" w:eastAsia="Times New Roman" w:hAnsi="Times New Roman" w:cs="Times New Roman"/>
-          <w:b/>
-          <w:sz w:val="32"/>
-          <w:szCs w:val="32"/>
-        </w:rPr>
-        <w:t>¿Por qué crear una plataforma como esta?</w:t>
-      </w:r>
-    </w:p>
-    <w:p>
-      <w:pPr>
-        <w:tabs>
-          <w:tab w:val="left" w:pos="6420"/>
-        </w:tabs>
-        <w:jc w:val="both"/>
-        <w:rPr>
-          <w:rFonts w:ascii="Times New Roman" w:eastAsia="Times New Roman" w:hAnsi="Times New Roman" w:cs="Times New Roman"/>
-          <w:sz w:val="32"/>
-          <w:szCs w:val="32"/>
-        </w:rPr>
-      </w:pPr>
-      <w:r>
-        <w:rPr>
-          <w:rFonts w:ascii="Times New Roman" w:eastAsia="Times New Roman" w:hAnsi="Times New Roman" w:cs="Times New Roman"/>
-          <w:sz w:val="32"/>
-          <w:szCs w:val="32"/>
-        </w:rPr>
-        <w:t xml:space="preserve">Simplifica a los docentes la gestión de tareas y trabajos de manera eficiente, asignar y recibir trabajos, y proporcionar retroalimentación directamente a través de la plataforma. Además, también ofrece un sistema de comunicación que facilita la interacción entre todos los usuarios, permitiendo resolver dudas y brindar apoyo de manera rápida y directa. </w:t>
-      </w:r>
-    </w:p>
-    <w:p>
-      <w:pPr>
-        <w:tabs>
-          <w:tab w:val="left" w:pos="6420"/>
-        </w:tabs>
-        <w:jc w:val="both"/>
-        <w:rPr>
-          <w:rFonts w:ascii="Times New Roman" w:eastAsia="Times New Roman" w:hAnsi="Times New Roman" w:cs="Times New Roman"/>
-          <w:sz w:val="32"/>
-          <w:szCs w:val="32"/>
-        </w:rPr>
-      </w:pPr>
-    </w:p>
-    <w:p>
-      <w:pPr>
-        <w:tabs>
-          <w:tab w:val="left" w:pos="6420"/>
-        </w:tabs>
-        <w:jc w:val="both"/>
-        <w:rPr>
-          <w:rFonts w:ascii="Times New Roman" w:eastAsia="Times New Roman" w:hAnsi="Times New Roman" w:cs="Times New Roman"/>
-          <w:sz w:val="32"/>
-          <w:szCs w:val="32"/>
-        </w:rPr>
-      </w:pPr>
-    </w:p>
-    <w:p>
-      <w:pPr>
-        <w:tabs>
-          <w:tab w:val="left" w:pos="6420"/>
-        </w:tabs>
-        <w:jc w:val="both"/>
-        <w:rPr>
-          <w:rFonts w:ascii="Times New Roman" w:eastAsia="Times New Roman" w:hAnsi="Times New Roman" w:cs="Times New Roman"/>
-          <w:sz w:val="32"/>
-          <w:szCs w:val="32"/>
-        </w:rPr>
-      </w:pPr>
-    </w:p>
-    <w:p>
-      <w:pPr>
-        <w:tabs>
-          <w:tab w:val="left" w:pos="6420"/>
-        </w:tabs>
-        <w:jc w:val="both"/>
-        <w:rPr>
-          <w:rFonts w:ascii="Times New Roman" w:eastAsia="Times New Roman" w:hAnsi="Times New Roman" w:cs="Times New Roman"/>
-          <w:sz w:val="32"/>
-          <w:szCs w:val="32"/>
-        </w:rPr>
-      </w:pPr>
-    </w:p>
-    <w:p>
-      <w:pPr>
-        <w:tabs>
-          <w:tab w:val="left" w:pos="6420"/>
-        </w:tabs>
-        <w:jc w:val="both"/>
-        <w:rPr>
-          <w:rFonts w:ascii="Times New Roman" w:eastAsia="Times New Roman" w:hAnsi="Times New Roman" w:cs="Times New Roman"/>
-          <w:sz w:val="32"/>
-          <w:szCs w:val="32"/>
-        </w:rPr>
-      </w:pPr>
-      <w:r>
-        <w:rPr>
-          <w:rFonts w:ascii="Times New Roman" w:eastAsia="Times New Roman" w:hAnsi="Times New Roman" w:cs="Times New Roman"/>
-          <w:sz w:val="32"/>
-          <w:szCs w:val="32"/>
-        </w:rPr>
-        <w:t xml:space="preserve">Por otro lado, </w:t>
-      </w:r>
-      <w:r>
-        <w:rPr>
-          <w:rFonts w:ascii="Times New Roman" w:eastAsia="Times New Roman" w:hAnsi="Times New Roman" w:cs="Times New Roman"/>
-          <w:sz w:val="32"/>
-          <w:szCs w:val="32"/>
-        </w:rPr>
-        <w:t xml:space="preserve">sería indispensable para </w:t>
-      </w:r>
-      <w:r>
-        <w:rPr>
-          <w:rFonts w:ascii="Times New Roman" w:eastAsia="Times New Roman" w:hAnsi="Times New Roman" w:cs="Times New Roman"/>
-          <w:sz w:val="32"/>
-          <w:szCs w:val="32"/>
-        </w:rPr>
-        <w:t xml:space="preserve">no siempre </w:t>
-      </w:r>
-      <w:r>
-        <w:rPr>
-          <w:rFonts w:ascii="Times New Roman" w:eastAsia="Times New Roman" w:hAnsi="Times New Roman" w:cs="Times New Roman"/>
-          <w:sz w:val="32"/>
-          <w:szCs w:val="32"/>
-        </w:rPr>
-        <w:t>tener</w:t>
-      </w:r>
-      <w:r>
-        <w:rPr>
-          <w:rFonts w:ascii="Times New Roman" w:eastAsia="Times New Roman" w:hAnsi="Times New Roman" w:cs="Times New Roman"/>
-          <w:sz w:val="32"/>
-          <w:szCs w:val="32"/>
-        </w:rPr>
-        <w:t xml:space="preserve"> que recurrir a otras aplicaciones de la web que, aunque estas ofrecen este tipo de servicios en algunas veces no llega a satisfacer al 100% al usuario. Ya que los docentes no se suelen centran en una sola aplicación, sino que utilizan distintas aplicaciones en diferentes materias, generando confusión entre los alumnos y frustración al no saber utilizar este tipo de aplicaciones de una forma adecuada.</w:t>
-      </w:r>
-    </w:p>
-    <w:p>
-      <w:pPr>
-        <w:tabs>
-          <w:tab w:val="left" w:pos="6420"/>
-        </w:tabs>
-        <w:jc w:val="both"/>
-        <w:rPr>
-          <w:rFonts w:ascii="Times New Roman" w:eastAsia="Times New Roman" w:hAnsi="Times New Roman" w:cs="Times New Roman"/>
-          <w:sz w:val="32"/>
-          <w:szCs w:val="32"/>
-        </w:rPr>
-      </w:pPr>
-    </w:p>
-    <w:p>
-      <w:pPr>
-        <w:tabs>
-          <w:tab w:val="left" w:pos="6420"/>
-        </w:tabs>
-        <w:jc w:val="both"/>
-        <w:rPr>
-          <w:rFonts w:ascii="Times New Roman" w:eastAsia="Times New Roman" w:hAnsi="Times New Roman" w:cs="Times New Roman"/>
-          <w:b/>
-          <w:sz w:val="32"/>
-          <w:szCs w:val="32"/>
-        </w:rPr>
-      </w:pPr>
-      <w:r>
-        <w:rPr>
-          <w:rFonts w:ascii="Times New Roman" w:eastAsia="Times New Roman" w:hAnsi="Times New Roman" w:cs="Times New Roman"/>
-          <w:b/>
-          <w:sz w:val="32"/>
-          <w:szCs w:val="32"/>
-        </w:rPr>
-        <w:t>¿Para qué?</w:t>
-      </w:r>
-    </w:p>
-    <w:p>
-      <w:pPr>
-        <w:tabs>
-          <w:tab w:val="left" w:pos="6420"/>
-        </w:tabs>
-        <w:jc w:val="both"/>
-        <w:rPr>
-          <w:rFonts w:ascii="Times New Roman" w:eastAsia="Times New Roman" w:hAnsi="Times New Roman" w:cs="Times New Roman"/>
-          <w:sz w:val="32"/>
-          <w:szCs w:val="32"/>
-        </w:rPr>
-      </w:pPr>
-      <w:r>
-        <w:rPr>
-          <w:rFonts w:ascii="Times New Roman" w:eastAsia="Times New Roman" w:hAnsi="Times New Roman" w:cs="Times New Roman"/>
-          <w:sz w:val="32"/>
-          <w:szCs w:val="32"/>
-        </w:rPr>
-        <w:t xml:space="preserve">-Facilita el acceso a </w:t>
-      </w:r>
-      <w:r>
-        <w:rPr>
-          <w:rFonts w:ascii="Times New Roman" w:eastAsia="Times New Roman" w:hAnsi="Times New Roman" w:cs="Times New Roman"/>
-          <w:sz w:val="32"/>
-          <w:szCs w:val="32"/>
-        </w:rPr>
-        <w:t>toda la información relevante del colegio en un solo lugar, lo que simplifica la gestión y la organización para los estudiantes, docentes y administradores.</w:t>
-      </w:r>
-    </w:p>
-    <w:p>
-      <w:pPr>
-        <w:tabs>
-          <w:tab w:val="left" w:pos="6420"/>
-        </w:tabs>
-        <w:jc w:val="both"/>
-        <w:rPr>
-          <w:rFonts w:ascii="Times New Roman" w:eastAsia="Times New Roman" w:hAnsi="Times New Roman" w:cs="Times New Roman"/>
-          <w:sz w:val="32"/>
-          <w:szCs w:val="32"/>
-        </w:rPr>
-      </w:pPr>
-      <w:r>
-        <w:rPr>
-          <w:rFonts w:ascii="Times New Roman" w:eastAsia="Times New Roman" w:hAnsi="Times New Roman" w:cs="Times New Roman"/>
-          <w:sz w:val="32"/>
-          <w:szCs w:val="32"/>
-        </w:rPr>
-        <w:t>-Dar una comunicación eficiente entre docentes</w:t>
-      </w:r>
-      <w:r>
-        <w:rPr>
-          <w:rFonts w:ascii="Times New Roman" w:eastAsia="Times New Roman" w:hAnsi="Times New Roman" w:cs="Times New Roman"/>
-          <w:sz w:val="32"/>
-          <w:szCs w:val="32"/>
-        </w:rPr>
-        <w:t xml:space="preserve"> y</w:t>
-      </w:r>
-      <w:r>
-        <w:rPr>
-          <w:rFonts w:ascii="Times New Roman" w:eastAsia="Times New Roman" w:hAnsi="Times New Roman" w:cs="Times New Roman"/>
-          <w:sz w:val="32"/>
-          <w:szCs w:val="32"/>
-        </w:rPr>
-        <w:t xml:space="preserve"> estudiantes</w:t>
-      </w:r>
-      <w:r>
-        <w:rPr>
-          <w:rFonts w:ascii="Times New Roman" w:eastAsia="Times New Roman" w:hAnsi="Times New Roman" w:cs="Times New Roman"/>
-          <w:sz w:val="32"/>
-          <w:szCs w:val="32"/>
-        </w:rPr>
-        <w:t>, permitiendo resolver dudas, enviar recordatorios y brindar apoyo de manera rápida y sencilla, fortaleciendo así el compromiso en el proceso educativo.</w:t>
-      </w:r>
-    </w:p>
-    <w:p>
-      <w:pPr>
-        <w:tabs>
-          <w:tab w:val="left" w:pos="6420"/>
-        </w:tabs>
-        <w:jc w:val="both"/>
-        <w:rPr>
-          <w:rFonts w:ascii="Times New Roman" w:eastAsia="Times New Roman" w:hAnsi="Times New Roman" w:cs="Times New Roman"/>
-          <w:sz w:val="32"/>
-          <w:szCs w:val="32"/>
-        </w:rPr>
-      </w:pPr>
-      <w:r>
-        <w:rPr>
-          <w:rFonts w:ascii="Times New Roman" w:eastAsia="Times New Roman" w:hAnsi="Times New Roman" w:cs="Times New Roman"/>
-          <w:sz w:val="32"/>
-          <w:szCs w:val="32"/>
-        </w:rPr>
-        <w:t>-Permite que los docentes asignen tareas, recibir entregas de los estudiantes y proporcionar retroalimentación de manera eficiente</w:t>
-      </w:r>
-      <w:r>
-        <w:rPr>
-          <w:rFonts w:ascii="Times New Roman" w:eastAsia="Times New Roman" w:hAnsi="Times New Roman" w:cs="Times New Roman"/>
-          <w:sz w:val="32"/>
-          <w:szCs w:val="32"/>
-        </w:rPr>
-        <w:t>.</w:t>
-      </w:r>
-    </w:p>
-    <w:p>
-      <w:pPr>
-        <w:tabs>
-          <w:tab w:val="left" w:pos="6420"/>
-        </w:tabs>
-        <w:jc w:val="both"/>
-        <w:rPr>
-          <w:rFonts w:ascii="Times New Roman" w:eastAsia="Times New Roman" w:hAnsi="Times New Roman" w:cs="Times New Roman"/>
-          <w:sz w:val="32"/>
-          <w:szCs w:val="32"/>
-        </w:rPr>
-      </w:pPr>
-      <w:r>
-        <w:rPr>
-          <w:rFonts w:ascii="Times New Roman" w:eastAsia="Times New Roman" w:hAnsi="Times New Roman" w:cs="Times New Roman"/>
-          <w:sz w:val="32"/>
-          <w:szCs w:val="32"/>
-        </w:rPr>
-        <w:t>-Llevar un mejor control de las notas</w:t>
-      </w:r>
-      <w:r>
-        <w:rPr>
-          <w:rFonts w:ascii="Times New Roman" w:eastAsia="Times New Roman" w:hAnsi="Times New Roman" w:cs="Times New Roman"/>
-          <w:sz w:val="32"/>
-          <w:szCs w:val="32"/>
-        </w:rPr>
-        <w:t xml:space="preserve"> para que </w:t>
-      </w:r>
-      <w:r>
-        <w:rPr>
-          <w:rFonts w:ascii="Times New Roman" w:eastAsia="Times New Roman" w:hAnsi="Times New Roman" w:cs="Times New Roman"/>
-          <w:sz w:val="32"/>
-          <w:szCs w:val="32"/>
-        </w:rPr>
-        <w:t xml:space="preserve">los profesores tengan una mejor </w:t>
-      </w:r>
-      <w:r>
-        <w:rPr>
-          <w:rFonts w:ascii="Times New Roman" w:eastAsia="Times New Roman" w:hAnsi="Times New Roman" w:cs="Times New Roman"/>
-          <w:sz w:val="32"/>
-          <w:szCs w:val="32"/>
-        </w:rPr>
-        <w:t xml:space="preserve">organización, y por otro lado que </w:t>
-      </w:r>
-      <w:r>
-        <w:rPr>
-          <w:rFonts w:ascii="Times New Roman" w:eastAsia="Times New Roman" w:hAnsi="Times New Roman" w:cs="Times New Roman"/>
-          <w:sz w:val="32"/>
-          <w:szCs w:val="32"/>
-        </w:rPr>
-        <w:t>los estudiantes puedan estar enterad</w:t>
-      </w:r>
-      <w:r>
-        <w:rPr>
-          <w:rFonts w:ascii="Times New Roman" w:eastAsia="Times New Roman" w:hAnsi="Times New Roman" w:cs="Times New Roman"/>
-          <w:sz w:val="32"/>
-          <w:szCs w:val="32"/>
-        </w:rPr>
-        <w:t>o</w:t>
-      </w:r>
-      <w:r>
-        <w:rPr>
-          <w:rFonts w:ascii="Times New Roman" w:eastAsia="Times New Roman" w:hAnsi="Times New Roman" w:cs="Times New Roman"/>
-          <w:sz w:val="32"/>
-          <w:szCs w:val="32"/>
-        </w:rPr>
-        <w:t>s de estas en todo momento</w:t>
-      </w:r>
-      <w:r>
-        <w:rPr>
-          <w:rFonts w:ascii="Times New Roman" w:eastAsia="Times New Roman" w:hAnsi="Times New Roman" w:cs="Times New Roman"/>
-          <w:sz w:val="32"/>
-          <w:szCs w:val="32"/>
-        </w:rPr>
-        <w:t>.</w:t>
-      </w:r>
-    </w:p>
-    <w:p>
-      <w:pPr>
-        <w:tabs>
-          <w:tab w:val="left" w:pos="6420"/>
-        </w:tabs>
-        <w:jc w:val="both"/>
-        <w:rPr>
-          <w:rFonts w:ascii="Times New Roman" w:eastAsia="Times New Roman" w:hAnsi="Times New Roman" w:cs="Times New Roman"/>
-          <w:sz w:val="32"/>
-          <w:szCs w:val="32"/>
-        </w:rPr>
-      </w:pPr>
-    </w:p>
-    <w:p>
-      <w:pPr>
-        <w:tabs>
-          <w:tab w:val="left" w:pos="6420"/>
-        </w:tabs>
-        <w:jc w:val="both"/>
-        <w:rPr>
-          <w:rFonts w:ascii="Times New Roman" w:eastAsia="Times New Roman" w:hAnsi="Times New Roman" w:cs="Times New Roman"/>
-          <w:b/>
-          <w:sz w:val="32"/>
-          <w:szCs w:val="32"/>
-        </w:rPr>
-      </w:pPr>
-    </w:p>
-    <w:p>
-      <w:pPr>
-        <w:tabs>
-          <w:tab w:val="left" w:pos="6420"/>
-        </w:tabs>
-        <w:jc w:val="center"/>
-        <w:rPr>
-          <w:rFonts w:ascii="Times New Roman" w:eastAsia="Times New Roman" w:hAnsi="Times New Roman" w:cs="Times New Roman"/>
-          <w:b/>
-          <w:sz w:val="28"/>
-          <w:szCs w:val="28"/>
-        </w:rPr>
-      </w:pPr>
-    </w:p>
-    <w:p>
-      <w:pPr>
-        <w:tabs>
-          <w:tab w:val="left" w:pos="6420"/>
-        </w:tabs>
-        <w:jc w:val="center"/>
-        <w:rPr>
-          <w:rFonts w:ascii="Times New Roman" w:eastAsia="Times New Roman" w:hAnsi="Times New Roman" w:cs="Times New Roman"/>
-          <w:b/>
-          <w:sz w:val="28"/>
-          <w:szCs w:val="28"/>
-        </w:rPr>
-      </w:pPr>
-    </w:p>
-    <w:p>
-      <w:pPr>
-        <w:tabs>
-          <w:tab w:val="left" w:pos="6420"/>
-        </w:tabs>
-        <w:jc w:val="center"/>
-        <w:rPr>
-          <w:rFonts w:ascii="Times New Roman" w:eastAsia="Times New Roman" w:hAnsi="Times New Roman" w:cs="Times New Roman"/>
-          <w:b/>
-          <w:sz w:val="28"/>
-          <w:szCs w:val="28"/>
-        </w:rPr>
-      </w:pPr>
-    </w:p>
-    <w:p>
-      <w:pPr>
-        <w:tabs>
-          <w:tab w:val="left" w:pos="6420"/>
-        </w:tabs>
-        <w:rPr>
-          <w:rFonts w:ascii="Times New Roman" w:eastAsia="Times New Roman" w:hAnsi="Times New Roman" w:cs="Times New Roman"/>
-          <w:b/>
-          <w:sz w:val="28"/>
-          <w:szCs w:val="28"/>
-        </w:rPr>
-      </w:pPr>
-    </w:p>
-    <w:p>
-      <w:pPr>
-        <w:tabs>
-          <w:tab w:val="left" w:pos="6420"/>
-        </w:tabs>
-        <w:rPr>
-          <w:rFonts w:ascii="Times New Roman" w:eastAsia="Times New Roman" w:hAnsi="Times New Roman" w:cs="Times New Roman"/>
-          <w:b/>
-          <w:sz w:val="28"/>
-          <w:szCs w:val="28"/>
-        </w:rPr>
-      </w:pPr>
+        <w:t>Objetivos</w:t>
+      </w:r>
     </w:p>
     <w:p>
       <w:pPr>
@@ -1477,15 +1294,283 @@
           <w:szCs w:val="24"/>
         </w:rPr>
       </w:pPr>
-      <w:r>
+    </w:p>
+    <w:p>
+      <w:pPr>
+        <w:tabs>
+          <w:tab w:val="left" w:pos="6420"/>
+        </w:tabs>
+        <w:jc w:val="both"/>
+        <w:rPr>
+          <w:rFonts w:ascii="Times New Roman" w:eastAsia="Times New Roman" w:hAnsi="Times New Roman" w:cs="Times New Roman"/>
+          <w:b/>
+          <w:sz w:val="28"/>
+          <w:szCs w:val="28"/>
+        </w:rPr>
+      </w:pPr>
+      <w:r>
+        <w:rPr>
+          <w:rFonts w:ascii="Times New Roman" w:eastAsia="Times New Roman" w:hAnsi="Times New Roman" w:cs="Times New Roman"/>
+          <w:b/>
+          <w:sz w:val="28"/>
+          <w:szCs w:val="28"/>
+        </w:rPr>
+        <w:t>Objetivo General:</w:t>
+      </w:r>
+    </w:p>
+    <w:p>
+      <w:pPr>
+        <w:tabs>
+          <w:tab w:val="left" w:pos="6420"/>
+        </w:tabs>
+        <w:jc w:val="both"/>
+        <w:rPr>
+          <w:rFonts w:ascii="Times New Roman" w:hAnsi="Times New Roman" w:cs="Times New Roman"/>
+          <w:sz w:val="28"/>
+          <w:szCs w:val="28"/>
+        </w:rPr>
+      </w:pPr>
+      <w:r>
+        <w:rPr>
+          <w:rFonts w:ascii="Times New Roman" w:hAnsi="Times New Roman" w:cs="Times New Roman"/>
+          <w:sz w:val="28"/>
+          <w:szCs w:val="28"/>
+        </w:rPr>
+        <w:t>Desarrollar una plataforma educativa digital accesible que permita a colegios con recursos limitados organizar y centralizar sus actividades académicas y la comunicación entre docentes, estudiantes y coordinadores.</w:t>
+      </w:r>
+    </w:p>
+    <w:p>
+      <w:pPr>
+        <w:tabs>
+          <w:tab w:val="left" w:pos="6420"/>
+        </w:tabs>
+        <w:jc w:val="both"/>
+        <w:rPr>
+          <w:rFonts w:ascii="Times New Roman" w:eastAsia="Times New Roman" w:hAnsi="Times New Roman" w:cs="Times New Roman"/>
+          <w:b/>
+          <w:sz w:val="36"/>
+          <w:szCs w:val="36"/>
+        </w:rPr>
+      </w:pPr>
+    </w:p>
+    <w:p>
+      <w:pPr>
+        <w:tabs>
+          <w:tab w:val="left" w:pos="6420"/>
+        </w:tabs>
+        <w:jc w:val="both"/>
+        <w:rPr>
+          <w:rFonts w:ascii="Times New Roman" w:eastAsia="Times New Roman" w:hAnsi="Times New Roman" w:cs="Times New Roman"/>
+          <w:b/>
+          <w:sz w:val="28"/>
+          <w:szCs w:val="28"/>
+        </w:rPr>
+      </w:pPr>
+      <w:r>
+        <w:rPr>
+          <w:rFonts w:ascii="Times New Roman" w:eastAsia="Times New Roman" w:hAnsi="Times New Roman" w:cs="Times New Roman"/>
+          <w:b/>
+          <w:sz w:val="28"/>
+          <w:szCs w:val="28"/>
+        </w:rPr>
+        <w:t>Objetivos Específicos:</w:t>
+      </w:r>
+    </w:p>
+    <w:p>
+      <w:pPr>
+        <w:tabs>
+          <w:tab w:val="left" w:pos="6420"/>
+        </w:tabs>
+        <w:jc w:val="both"/>
+        <w:rPr>
+          <w:rFonts w:ascii="Times New Roman" w:eastAsia="Times New Roman" w:hAnsi="Times New Roman" w:cs="Times New Roman"/>
+          <w:sz w:val="28"/>
+          <w:szCs w:val="28"/>
+        </w:rPr>
+      </w:pPr>
+      <w:r>
+        <w:rPr>
+          <w:rFonts w:ascii="Times New Roman" w:eastAsia="Times New Roman" w:hAnsi="Times New Roman" w:cs="Times New Roman"/>
+          <w:sz w:val="28"/>
+          <w:szCs w:val="28"/>
+        </w:rPr>
+        <w:t>1)</w:t>
+      </w:r>
+      <w:r>
+        <w:rPr>
+          <w:rFonts w:ascii="Times New Roman" w:hAnsi="Times New Roman" w:cs="Times New Roman"/>
+          <w:sz w:val="28"/>
+          <w:szCs w:val="28"/>
+        </w:rPr>
+        <w:t xml:space="preserve"> </w:t>
+      </w:r>
+      <w:r>
+        <w:rPr>
+          <w:rFonts w:ascii="Times New Roman" w:hAnsi="Times New Roman" w:cs="Times New Roman"/>
+          <w:sz w:val="28"/>
+          <w:szCs w:val="28"/>
+        </w:rPr>
+        <w:t>Diseñar una estructura funcional que permita gestionar usuarios, cursos, grados, materias, jornadas, aulas, horarios y noticias de manera sencilla.</w:t>
+      </w:r>
+    </w:p>
+    <w:p>
+      <w:pPr>
+        <w:spacing w:before="100" w:beforeAutospacing="1" w:after="100" w:afterAutospacing="1" w:line="240" w:lineRule="auto"/>
+        <w:rPr>
+          <w:rFonts w:ascii="Times New Roman" w:eastAsia="Times New Roman" w:hAnsi="Times New Roman" w:cs="Times New Roman"/>
+          <w:sz w:val="28"/>
+          <w:szCs w:val="28"/>
+        </w:rPr>
+      </w:pPr>
+      <w:r>
+        <w:rPr>
+          <w:rFonts w:ascii="Times New Roman" w:eastAsia="Times New Roman" w:hAnsi="Times New Roman" w:cs="Times New Roman"/>
+          <w:sz w:val="28"/>
+          <w:szCs w:val="28"/>
+        </w:rPr>
+        <w:t xml:space="preserve">2) </w:t>
+      </w:r>
+      <w:r>
+        <w:rPr>
+          <w:rFonts w:ascii="Times New Roman" w:eastAsia="Times New Roman" w:hAnsi="Times New Roman" w:cs="Times New Roman"/>
+          <w:sz w:val="28"/>
+          <w:szCs w:val="28"/>
+        </w:rPr>
+        <w:t>Implementar funcionalidades específicas para cada tipo de usuario (docente, estudiante, coordinador y administrador), adaptadas a sus necesidades académicas.</w:t>
+      </w:r>
+    </w:p>
+    <w:p>
+      <w:pPr>
+        <w:spacing w:before="100" w:beforeAutospacing="1" w:after="100" w:afterAutospacing="1" w:line="240" w:lineRule="auto"/>
+        <w:rPr>
+          <w:rFonts w:ascii="Times New Roman" w:eastAsia="Times New Roman" w:hAnsi="Times New Roman" w:cs="Times New Roman"/>
+          <w:sz w:val="28"/>
+          <w:szCs w:val="28"/>
+        </w:rPr>
+      </w:pPr>
+      <w:r>
+        <w:rPr>
+          <w:rFonts w:ascii="Times New Roman" w:eastAsia="Times New Roman" w:hAnsi="Times New Roman" w:cs="Times New Roman"/>
+          <w:sz w:val="28"/>
+          <w:szCs w:val="28"/>
+        </w:rPr>
+        <w:t xml:space="preserve">3) </w:t>
+      </w:r>
+      <w:r>
+        <w:rPr>
+          <w:rFonts w:ascii="Times New Roman" w:eastAsia="Times New Roman" w:hAnsi="Times New Roman" w:cs="Times New Roman"/>
+          <w:sz w:val="28"/>
+          <w:szCs w:val="28"/>
+        </w:rPr>
+        <w:t>Facilitar la creación, visualización y entrega de trabajos escolares dentro de las aulas digitales.</w:t>
+      </w:r>
+    </w:p>
+    <w:p>
+      <w:pPr>
+        <w:spacing w:before="100" w:beforeAutospacing="1" w:after="100" w:afterAutospacing="1" w:line="240" w:lineRule="auto"/>
+        <w:rPr>
+          <w:rFonts w:ascii="Times New Roman" w:eastAsia="Times New Roman" w:hAnsi="Times New Roman" w:cs="Times New Roman"/>
+          <w:sz w:val="28"/>
+          <w:szCs w:val="28"/>
+        </w:rPr>
+      </w:pPr>
+      <w:r>
+        <w:rPr>
+          <w:rFonts w:ascii="Times New Roman" w:eastAsia="Times New Roman" w:hAnsi="Times New Roman" w:cs="Times New Roman"/>
+          <w:sz w:val="28"/>
+          <w:szCs w:val="28"/>
+        </w:rPr>
+        <w:t xml:space="preserve">4) </w:t>
+      </w:r>
+      <w:r>
+        <w:rPr>
+          <w:rFonts w:ascii="Times New Roman" w:eastAsia="Times New Roman" w:hAnsi="Times New Roman" w:cs="Times New Roman"/>
+          <w:sz w:val="28"/>
+          <w:szCs w:val="28"/>
+        </w:rPr>
+        <w:t>Mejorar la comunicación institucional mediante la publicación de anuncios y comentarios entre estudiantes y docentes.</w:t>
+      </w:r>
+    </w:p>
+    <w:p>
+      <w:pPr>
+        <w:spacing w:before="100" w:beforeAutospacing="1" w:after="100" w:afterAutospacing="1" w:line="240" w:lineRule="auto"/>
+        <w:rPr>
+          <w:rFonts w:ascii="Times New Roman" w:eastAsia="Times New Roman" w:hAnsi="Times New Roman" w:cs="Times New Roman"/>
+          <w:sz w:val="28"/>
+          <w:szCs w:val="28"/>
+        </w:rPr>
+      </w:pPr>
+      <w:r>
+        <w:rPr>
+          <w:rFonts w:ascii="Times New Roman" w:eastAsia="Times New Roman" w:hAnsi="Times New Roman" w:cs="Times New Roman"/>
+          <w:sz w:val="28"/>
+          <w:szCs w:val="28"/>
+        </w:rPr>
+        <w:t xml:space="preserve">5) </w:t>
+      </w:r>
+      <w:r>
+        <w:rPr>
+          <w:rFonts w:ascii="Times New Roman" w:eastAsia="Times New Roman" w:hAnsi="Times New Roman" w:cs="Times New Roman"/>
+          <w:sz w:val="28"/>
+          <w:szCs w:val="28"/>
+        </w:rPr>
+        <w:t>Optimizar el acceso a la información académica básica, como horarios y novedades, en un entorno centralizado y de fácil uso.</w:t>
+      </w:r>
+    </w:p>
+    <w:p>
+      <w:pPr>
+        <w:tabs>
+          <w:tab w:val="left" w:pos="6420"/>
+        </w:tabs>
+        <w:jc w:val="both"/>
+        <w:rPr>
+          <w:rFonts w:ascii="Times New Roman" w:eastAsia="Times New Roman" w:hAnsi="Times New Roman" w:cs="Times New Roman"/>
+          <w:sz w:val="28"/>
+          <w:szCs w:val="28"/>
+        </w:rPr>
+      </w:pPr>
+    </w:p>
+    <w:p>
+      <w:pPr>
+        <w:tabs>
+          <w:tab w:val="left" w:pos="6420"/>
+        </w:tabs>
+        <w:jc w:val="center"/>
         <w:rPr>
           <w:rFonts w:ascii="Times New Roman" w:eastAsia="Times New Roman" w:hAnsi="Times New Roman" w:cs="Times New Roman"/>
           <w:b/>
           <w:sz w:val="96"/>
           <w:szCs w:val="96"/>
         </w:rPr>
-        <w:t>Objetivos</w:t>
-      </w:r>
+      </w:pPr>
+    </w:p>
+    <w:p>
+      <w:pPr>
+        <w:tabs>
+          <w:tab w:val="left" w:pos="6420"/>
+        </w:tabs>
+        <w:jc w:val="both"/>
+        <w:rPr>
+          <w:rFonts w:ascii="Times New Roman" w:eastAsia="Times New Roman" w:hAnsi="Times New Roman" w:cs="Times New Roman"/>
+          <w:b/>
+          <w:sz w:val="26"/>
+          <w:szCs w:val="26"/>
+        </w:rPr>
+      </w:pPr>
+    </w:p>
+    <w:p>
+      <w:pPr>
+        <w:tabs>
+          <w:tab w:val="left" w:pos="6420"/>
+        </w:tabs>
+        <w:jc w:val="both"/>
+        <w:rPr>
+          <w:rFonts w:ascii="Times New Roman" w:eastAsia="Times New Roman" w:hAnsi="Times New Roman" w:cs="Times New Roman"/>
+          <w:b/>
+          <w:sz w:val="26"/>
+          <w:szCs w:val="26"/>
+        </w:rPr>
+      </w:pPr>
     </w:p>
     <w:p>
       <w:pPr>
@@ -1496,357 +1581,20 @@
         <w:rPr>
           <w:rFonts w:ascii="Times New Roman" w:eastAsia="Times New Roman" w:hAnsi="Times New Roman" w:cs="Times New Roman"/>
           <w:b/>
-          <w:sz w:val="24"/>
-          <w:szCs w:val="24"/>
-        </w:rPr>
-      </w:pPr>
-    </w:p>
-    <w:p>
-      <w:pPr>
-        <w:tabs>
-          <w:tab w:val="left" w:pos="6420"/>
-        </w:tabs>
-        <w:jc w:val="both"/>
-        <w:rPr>
-          <w:rFonts w:ascii="Times New Roman" w:eastAsia="Times New Roman" w:hAnsi="Times New Roman" w:cs="Times New Roman"/>
-          <w:b/>
-          <w:sz w:val="28"/>
-          <w:szCs w:val="28"/>
-        </w:rPr>
-      </w:pPr>
-      <w:r>
-        <w:rPr>
-          <w:rFonts w:ascii="Times New Roman" w:eastAsia="Times New Roman" w:hAnsi="Times New Roman" w:cs="Times New Roman"/>
-          <w:b/>
-          <w:sz w:val="28"/>
-          <w:szCs w:val="28"/>
-        </w:rPr>
-        <w:t>Objetivo General:</w:t>
-      </w:r>
-    </w:p>
-    <w:p>
-      <w:pPr>
-        <w:tabs>
-          <w:tab w:val="left" w:pos="6420"/>
-        </w:tabs>
-        <w:jc w:val="both"/>
-        <w:rPr>
-          <w:rFonts w:ascii="Times New Roman" w:eastAsia="Times New Roman" w:hAnsi="Times New Roman" w:cs="Times New Roman"/>
-          <w:sz w:val="28"/>
-          <w:szCs w:val="28"/>
-        </w:rPr>
-      </w:pPr>
-      <w:r>
-        <w:rPr>
-          <w:rFonts w:ascii="Times New Roman" w:eastAsia="Times New Roman" w:hAnsi="Times New Roman" w:cs="Times New Roman"/>
-          <w:sz w:val="28"/>
-          <w:szCs w:val="28"/>
-        </w:rPr>
-        <w:t>-</w:t>
-      </w:r>
-      <w:r>
-        <w:t xml:space="preserve"> </w:t>
-      </w:r>
-      <w:r>
-        <w:rPr>
-          <w:rFonts w:ascii="Times New Roman" w:eastAsia="Times New Roman" w:hAnsi="Times New Roman" w:cs="Times New Roman"/>
-          <w:sz w:val="28"/>
-          <w:szCs w:val="28"/>
-        </w:rPr>
-        <w:t>implementar una plataforma digital integral que centralice y optimice la gestión académica y administrativa en instituciones educativas con múltiples herramientas esenciales para docentes y estudiantes, facilitando la comunicación, la organización y el acceso a la información educativa.</w:t>
-      </w:r>
-    </w:p>
-    <w:p>
-      <w:pPr>
-        <w:tabs>
-          <w:tab w:val="left" w:pos="6420"/>
-        </w:tabs>
-        <w:jc w:val="both"/>
-        <w:rPr>
-          <w:rFonts w:ascii="Times New Roman" w:eastAsia="Times New Roman" w:hAnsi="Times New Roman" w:cs="Times New Roman"/>
-          <w:b/>
-          <w:sz w:val="28"/>
-          <w:szCs w:val="28"/>
-        </w:rPr>
-      </w:pPr>
-    </w:p>
-    <w:p>
-      <w:pPr>
-        <w:tabs>
-          <w:tab w:val="left" w:pos="6420"/>
-        </w:tabs>
-        <w:jc w:val="both"/>
-        <w:rPr>
-          <w:rFonts w:ascii="Times New Roman" w:eastAsia="Times New Roman" w:hAnsi="Times New Roman" w:cs="Times New Roman"/>
-          <w:b/>
-          <w:sz w:val="28"/>
-          <w:szCs w:val="28"/>
-        </w:rPr>
-      </w:pPr>
-      <w:r>
-        <w:rPr>
-          <w:rFonts w:ascii="Times New Roman" w:eastAsia="Times New Roman" w:hAnsi="Times New Roman" w:cs="Times New Roman"/>
-          <w:b/>
-          <w:sz w:val="28"/>
-          <w:szCs w:val="28"/>
-        </w:rPr>
-        <w:t>Objetivos Específicos:</w:t>
-      </w:r>
-    </w:p>
-    <w:p>
-      <w:pPr>
-        <w:tabs>
-          <w:tab w:val="left" w:pos="6420"/>
-        </w:tabs>
-        <w:jc w:val="both"/>
-        <w:rPr>
-          <w:rFonts w:ascii="Times New Roman" w:eastAsia="Times New Roman" w:hAnsi="Times New Roman" w:cs="Times New Roman"/>
-          <w:sz w:val="28"/>
-          <w:szCs w:val="28"/>
-        </w:rPr>
-      </w:pPr>
-      <w:r>
-        <w:rPr>
-          <w:rFonts w:ascii="Times New Roman" w:eastAsia="Times New Roman" w:hAnsi="Times New Roman" w:cs="Times New Roman"/>
-          <w:sz w:val="28"/>
-          <w:szCs w:val="28"/>
-        </w:rPr>
-        <w:t>-Diseñar un portal educativo donde se publique todo tipo de noticias relevantes de la institución.</w:t>
-      </w:r>
-    </w:p>
-    <w:p>
-      <w:pPr>
-        <w:tabs>
-          <w:tab w:val="left" w:pos="6420"/>
-        </w:tabs>
-        <w:jc w:val="both"/>
-        <w:rPr>
-          <w:rFonts w:ascii="Times New Roman" w:eastAsia="Times New Roman" w:hAnsi="Times New Roman" w:cs="Times New Roman"/>
-          <w:sz w:val="28"/>
-          <w:szCs w:val="28"/>
-        </w:rPr>
-      </w:pPr>
-      <w:r>
-        <w:rPr>
-          <w:rFonts w:ascii="Times New Roman" w:eastAsia="Times New Roman" w:hAnsi="Times New Roman" w:cs="Times New Roman"/>
-          <w:sz w:val="28"/>
-          <w:szCs w:val="28"/>
-        </w:rPr>
-        <w:t xml:space="preserve">-Centralizar la administración de cursos, horarios, materias, boletines y </w:t>
-      </w:r>
-      <w:r>
-        <w:rPr>
-          <w:rFonts w:ascii="Times New Roman" w:eastAsia="Times New Roman" w:hAnsi="Times New Roman" w:cs="Times New Roman"/>
-          <w:sz w:val="28"/>
-          <w:szCs w:val="28"/>
-        </w:rPr>
-        <w:t>notas</w:t>
-      </w:r>
-      <w:r>
-        <w:rPr>
-          <w:rFonts w:ascii="Times New Roman" w:eastAsia="Times New Roman" w:hAnsi="Times New Roman" w:cs="Times New Roman"/>
-          <w:sz w:val="28"/>
-          <w:szCs w:val="28"/>
-        </w:rPr>
-        <w:t xml:space="preserve"> para mejorar la eficiencia en la organización educativa.</w:t>
-      </w:r>
-    </w:p>
-    <w:p>
-      <w:pPr>
-        <w:tabs>
-          <w:tab w:val="left" w:pos="6420"/>
-        </w:tabs>
-        <w:jc w:val="both"/>
-        <w:rPr>
-          <w:rFonts w:ascii="Times New Roman" w:eastAsia="Times New Roman" w:hAnsi="Times New Roman" w:cs="Times New Roman"/>
-          <w:sz w:val="28"/>
-          <w:szCs w:val="28"/>
-        </w:rPr>
-      </w:pPr>
-      <w:r>
-        <w:rPr>
-          <w:rFonts w:ascii="Times New Roman" w:eastAsia="Times New Roman" w:hAnsi="Times New Roman" w:cs="Times New Roman"/>
-          <w:sz w:val="28"/>
-          <w:szCs w:val="28"/>
-        </w:rPr>
-        <w:t>-Implementar un área de asignación y entrega de trabajos.</w:t>
-      </w:r>
-    </w:p>
-    <w:p>
-      <w:pPr>
-        <w:tabs>
-          <w:tab w:val="left" w:pos="6420"/>
-        </w:tabs>
-        <w:jc w:val="both"/>
-        <w:rPr>
-          <w:rFonts w:ascii="Times New Roman" w:eastAsia="Times New Roman" w:hAnsi="Times New Roman" w:cs="Times New Roman"/>
-          <w:sz w:val="28"/>
-          <w:szCs w:val="28"/>
-        </w:rPr>
-      </w:pPr>
-      <w:r>
-        <w:rPr>
-          <w:rFonts w:ascii="Times New Roman" w:eastAsia="Times New Roman" w:hAnsi="Times New Roman" w:cs="Times New Roman"/>
-          <w:sz w:val="28"/>
-          <w:szCs w:val="28"/>
-        </w:rPr>
-        <w:t>-</w:t>
-      </w:r>
-      <w:r>
-        <w:t xml:space="preserve"> </w:t>
-      </w:r>
-      <w:r>
-        <w:rPr>
-          <w:rFonts w:ascii="Times New Roman" w:eastAsia="Times New Roman" w:hAnsi="Times New Roman" w:cs="Times New Roman"/>
-          <w:sz w:val="28"/>
-          <w:szCs w:val="28"/>
-        </w:rPr>
-        <w:t>Ofrecer un espacio digital donde los estudiantes puedan consultar notas, tareas, y otros recursos académicos de manera ágil y accesible.</w:t>
-      </w:r>
-    </w:p>
-    <w:p>
-      <w:pPr>
-        <w:tabs>
-          <w:tab w:val="left" w:pos="6420"/>
-        </w:tabs>
-        <w:jc w:val="both"/>
-        <w:rPr>
-          <w:rFonts w:ascii="Times New Roman" w:eastAsia="Times New Roman" w:hAnsi="Times New Roman" w:cs="Times New Roman"/>
-          <w:sz w:val="28"/>
-          <w:szCs w:val="28"/>
-        </w:rPr>
-      </w:pPr>
-      <w:r>
-        <w:rPr>
-          <w:rFonts w:ascii="Times New Roman" w:eastAsia="Times New Roman" w:hAnsi="Times New Roman" w:cs="Times New Roman"/>
-          <w:sz w:val="28"/>
-          <w:szCs w:val="28"/>
-        </w:rPr>
-        <w:t>-Crear una plataforma digital de múltiples funciones con el fin de mejorar la calidad</w:t>
-      </w:r>
-      <w:r>
-        <w:rPr>
-          <w:rFonts w:ascii="Times New Roman" w:eastAsia="Times New Roman" w:hAnsi="Times New Roman" w:cs="Times New Roman"/>
-          <w:sz w:val="28"/>
-          <w:szCs w:val="28"/>
-        </w:rPr>
-        <w:t xml:space="preserve"> de</w:t>
-      </w:r>
-      <w:r>
-        <w:rPr>
-          <w:rFonts w:ascii="Times New Roman" w:eastAsia="Times New Roman" w:hAnsi="Times New Roman" w:cs="Times New Roman"/>
-          <w:sz w:val="28"/>
-          <w:szCs w:val="28"/>
-        </w:rPr>
-        <w:t xml:space="preserve"> la </w:t>
-      </w:r>
-      <w:r>
-        <w:rPr>
-          <w:rFonts w:ascii="Times New Roman" w:eastAsia="Times New Roman" w:hAnsi="Times New Roman" w:cs="Times New Roman"/>
-          <w:sz w:val="28"/>
-          <w:szCs w:val="28"/>
-        </w:rPr>
-        <w:t>in</w:t>
-      </w:r>
-      <w:r>
-        <w:rPr>
-          <w:rFonts w:ascii="Times New Roman" w:eastAsia="Times New Roman" w:hAnsi="Times New Roman" w:cs="Times New Roman"/>
-          <w:sz w:val="28"/>
-          <w:szCs w:val="28"/>
-        </w:rPr>
-        <w:t xml:space="preserve">formación de los </w:t>
-      </w:r>
-      <w:r>
-        <w:rPr>
-          <w:rFonts w:ascii="Times New Roman" w:eastAsia="Times New Roman" w:hAnsi="Times New Roman" w:cs="Times New Roman"/>
-          <w:sz w:val="28"/>
-          <w:szCs w:val="28"/>
-        </w:rPr>
-        <w:t>aprendices que pertenezcan al entorno educativo.</w:t>
-      </w:r>
-    </w:p>
-    <w:p>
-      <w:pPr>
-        <w:tabs>
-          <w:tab w:val="left" w:pos="6420"/>
-        </w:tabs>
-        <w:jc w:val="both"/>
-        <w:rPr>
-          <w:rFonts w:ascii="Times New Roman" w:eastAsia="Times New Roman" w:hAnsi="Times New Roman" w:cs="Times New Roman"/>
-          <w:sz w:val="28"/>
-          <w:szCs w:val="28"/>
-        </w:rPr>
-      </w:pPr>
-    </w:p>
-    <w:p>
-      <w:pPr>
-        <w:tabs>
-          <w:tab w:val="left" w:pos="6420"/>
-        </w:tabs>
-        <w:jc w:val="center"/>
+          <w:sz w:val="28"/>
+          <w:szCs w:val="28"/>
+        </w:rPr>
+      </w:pPr>
+      <w:r>
         <w:rPr>
           <w:rFonts w:ascii="Times New Roman" w:eastAsia="Times New Roman" w:hAnsi="Times New Roman" w:cs="Times New Roman"/>
           <w:b/>
           <w:sz w:val="96"/>
           <w:szCs w:val="96"/>
         </w:rPr>
-      </w:pPr>
-    </w:p>
-    <w:p>
-      <w:pPr>
-        <w:tabs>
-          <w:tab w:val="left" w:pos="6420"/>
-        </w:tabs>
-        <w:jc w:val="both"/>
-        <w:rPr>
-          <w:rFonts w:ascii="Times New Roman" w:eastAsia="Times New Roman" w:hAnsi="Times New Roman" w:cs="Times New Roman"/>
-          <w:b/>
-          <w:sz w:val="26"/>
-          <w:szCs w:val="26"/>
-        </w:rPr>
-      </w:pPr>
-    </w:p>
-    <w:p>
-      <w:pPr>
-        <w:tabs>
-          <w:tab w:val="left" w:pos="6420"/>
-        </w:tabs>
-        <w:jc w:val="both"/>
-        <w:rPr>
-          <w:rFonts w:ascii="Times New Roman" w:eastAsia="Times New Roman" w:hAnsi="Times New Roman" w:cs="Times New Roman"/>
-          <w:b/>
-          <w:sz w:val="26"/>
-          <w:szCs w:val="26"/>
-        </w:rPr>
-      </w:pPr>
-    </w:p>
-    <w:p>
-      <w:pPr>
-        <w:tabs>
-          <w:tab w:val="left" w:pos="6420"/>
-        </w:tabs>
-        <w:jc w:val="both"/>
-        <w:rPr>
-          <w:rFonts w:ascii="Times New Roman" w:eastAsia="Times New Roman" w:hAnsi="Times New Roman" w:cs="Times New Roman"/>
-          <w:b/>
-          <w:sz w:val="26"/>
-          <w:szCs w:val="26"/>
-        </w:rPr>
-      </w:pPr>
-    </w:p>
-    <w:p>
-      <w:pPr>
-        <w:tabs>
-          <w:tab w:val="left" w:pos="6420"/>
-        </w:tabs>
-        <w:jc w:val="both"/>
-        <w:rPr>
-          <w:rFonts w:ascii="Times New Roman" w:eastAsia="Times New Roman" w:hAnsi="Times New Roman" w:cs="Times New Roman"/>
-          <w:b/>
-          <w:sz w:val="26"/>
-          <w:szCs w:val="26"/>
-        </w:rPr>
-      </w:pPr>
+        <w:lastRenderedPageBreak/>
+        <w:t>Alcances</w:t>
+      </w:r>
     </w:p>
     <w:p>
       <w:pPr>
@@ -1861,29 +1609,6 @@
           <w:szCs w:val="28"/>
         </w:rPr>
       </w:pPr>
-      <w:r>
-        <w:rPr>
-          <w:rFonts w:ascii="Times New Roman" w:eastAsia="Times New Roman" w:hAnsi="Times New Roman" w:cs="Times New Roman"/>
-          <w:b/>
-          <w:sz w:val="96"/>
-          <w:szCs w:val="96"/>
-        </w:rPr>
-        <w:t>Alcances</w:t>
-      </w:r>
-    </w:p>
-    <w:p>
-      <w:pPr>
-        <w:tabs>
-          <w:tab w:val="left" w:pos="6420"/>
-        </w:tabs>
-        <w:jc w:val="center"/>
-        <w:rPr>
-          <w:rFonts w:ascii="Times New Roman" w:eastAsia="Times New Roman" w:hAnsi="Times New Roman" w:cs="Times New Roman"/>
-          <w:b/>
-          <w:sz w:val="28"/>
-          <w:szCs w:val="28"/>
-        </w:rPr>
-      </w:pPr>
     </w:p>
     <w:p>
       <w:pPr>
@@ -1924,95 +1649,92 @@
           <w:sz w:val="32"/>
           <w:szCs w:val="32"/>
         </w:rPr>
+        <w:t>-Mantener un apartado de envíos y revisión de trabajos donde los estudiantes puedan enviar sus actividades realizadas y los docentes puedan calificar.</w:t>
+      </w:r>
+    </w:p>
+    <w:p>
+      <w:pPr>
+        <w:tabs>
+          <w:tab w:val="left" w:pos="6420"/>
+        </w:tabs>
+        <w:jc w:val="both"/>
+        <w:rPr>
+          <w:rFonts w:ascii="Times New Roman" w:eastAsia="Times New Roman" w:hAnsi="Times New Roman" w:cs="Times New Roman"/>
+          <w:sz w:val="32"/>
+          <w:szCs w:val="32"/>
+        </w:rPr>
+      </w:pPr>
+      <w:r>
+        <w:rPr>
+          <w:rFonts w:ascii="Times New Roman" w:eastAsia="Times New Roman" w:hAnsi="Times New Roman" w:cs="Times New Roman"/>
+          <w:sz w:val="32"/>
+          <w:szCs w:val="32"/>
+        </w:rPr>
         <w:t>-</w:t>
       </w:r>
       <w:r>
-        <w:rPr>
-          <w:rFonts w:ascii="Times New Roman" w:eastAsia="Times New Roman" w:hAnsi="Times New Roman" w:cs="Times New Roman"/>
-          <w:sz w:val="32"/>
-          <w:szCs w:val="32"/>
-        </w:rPr>
-        <w:t>Mantener un apartado de envíos y revisión de trabajos donde los estudiantes puedan enviar sus actividades realizadas y los docentes puedan calificar.</w:t>
-      </w:r>
-    </w:p>
-    <w:p>
-      <w:pPr>
-        <w:tabs>
-          <w:tab w:val="left" w:pos="6420"/>
-        </w:tabs>
-        <w:jc w:val="both"/>
-        <w:rPr>
-          <w:rFonts w:ascii="Times New Roman" w:eastAsia="Times New Roman" w:hAnsi="Times New Roman" w:cs="Times New Roman"/>
-          <w:sz w:val="32"/>
-          <w:szCs w:val="32"/>
-        </w:rPr>
-      </w:pPr>
-      <w:r>
-        <w:rPr>
-          <w:rFonts w:ascii="Times New Roman" w:eastAsia="Times New Roman" w:hAnsi="Times New Roman" w:cs="Times New Roman"/>
-          <w:sz w:val="32"/>
-          <w:szCs w:val="32"/>
+        <w:t xml:space="preserve"> </w:t>
+      </w:r>
+      <w:r>
+        <w:rPr>
+          <w:rFonts w:ascii="Times New Roman" w:eastAsia="Times New Roman" w:hAnsi="Times New Roman" w:cs="Times New Roman"/>
+          <w:sz w:val="32"/>
+          <w:szCs w:val="32"/>
+        </w:rPr>
+        <w:t>Proporcionar canales de comunicación eficientes entre estudiantes, docentes mediante anuncios, mensajería</w:t>
+      </w:r>
+      <w:r>
+        <w:rPr>
+          <w:rFonts w:ascii="Times New Roman" w:eastAsia="Times New Roman" w:hAnsi="Times New Roman" w:cs="Times New Roman"/>
+          <w:sz w:val="32"/>
+          <w:szCs w:val="32"/>
+        </w:rPr>
+        <w:t xml:space="preserve">, </w:t>
+      </w:r>
+      <w:r>
+        <w:rPr>
+          <w:rFonts w:ascii="Times New Roman" w:eastAsia="Times New Roman" w:hAnsi="Times New Roman" w:cs="Times New Roman"/>
+          <w:sz w:val="32"/>
+          <w:szCs w:val="32"/>
+        </w:rPr>
+        <w:t>fomentando la interacción y colaboración.</w:t>
+      </w:r>
+    </w:p>
+    <w:p>
+      <w:pPr>
+        <w:tabs>
+          <w:tab w:val="left" w:pos="6420"/>
+        </w:tabs>
+        <w:jc w:val="both"/>
+        <w:rPr>
+          <w:rFonts w:ascii="Times New Roman" w:eastAsia="Times New Roman" w:hAnsi="Times New Roman" w:cs="Times New Roman"/>
+          <w:sz w:val="28"/>
+          <w:szCs w:val="28"/>
+        </w:rPr>
+      </w:pPr>
+      <w:r>
+        <w:rPr>
+          <w:rFonts w:ascii="Times New Roman" w:eastAsia="Times New Roman" w:hAnsi="Times New Roman" w:cs="Times New Roman"/>
+          <w:sz w:val="28"/>
+          <w:szCs w:val="28"/>
         </w:rPr>
         <w:t>-</w:t>
       </w:r>
       <w:r>
+        <w:rPr>
+          <w:rFonts w:ascii="Times New Roman" w:hAnsi="Times New Roman" w:cs="Times New Roman"/>
+          <w:sz w:val="28"/>
+          <w:szCs w:val="28"/>
+        </w:rPr>
         <w:t xml:space="preserve"> </w:t>
       </w:r>
       <w:r>
         <w:rPr>
-          <w:rFonts w:ascii="Times New Roman" w:eastAsia="Times New Roman" w:hAnsi="Times New Roman" w:cs="Times New Roman"/>
-          <w:sz w:val="32"/>
-          <w:szCs w:val="32"/>
-        </w:rPr>
-        <w:t>Proveer herramientas que permitan a los administradores y docentes analizar el rendimiento académico y administrativo, ayudando en la toma de decisiones informadas para mejorar la calidad educativa.</w:t>
-      </w:r>
-    </w:p>
-    <w:p>
-      <w:pPr>
-        <w:tabs>
-          <w:tab w:val="left" w:pos="6420"/>
-        </w:tabs>
-        <w:jc w:val="both"/>
-        <w:rPr>
-          <w:rFonts w:ascii="Times New Roman" w:eastAsia="Times New Roman" w:hAnsi="Times New Roman" w:cs="Times New Roman"/>
-          <w:sz w:val="32"/>
-          <w:szCs w:val="32"/>
-        </w:rPr>
-      </w:pPr>
-      <w:r>
-        <w:rPr>
-          <w:rFonts w:ascii="Times New Roman" w:eastAsia="Times New Roman" w:hAnsi="Times New Roman" w:cs="Times New Roman"/>
-          <w:sz w:val="32"/>
-          <w:szCs w:val="32"/>
-        </w:rPr>
-        <w:t>-</w:t>
-      </w:r>
-      <w:r>
-        <w:t xml:space="preserve"> </w:t>
-      </w:r>
-      <w:r>
-        <w:rPr>
-          <w:rFonts w:ascii="Times New Roman" w:eastAsia="Times New Roman" w:hAnsi="Times New Roman" w:cs="Times New Roman"/>
-          <w:sz w:val="32"/>
-          <w:szCs w:val="32"/>
-        </w:rPr>
-        <w:t>Proporcionar canales de comunicación eficientes entre estudiantes, docentes, y administrativos mediante anuncios, mensajería</w:t>
-      </w:r>
-      <w:r>
-        <w:rPr>
-          <w:rFonts w:ascii="Times New Roman" w:eastAsia="Times New Roman" w:hAnsi="Times New Roman" w:cs="Times New Roman"/>
-          <w:sz w:val="32"/>
-          <w:szCs w:val="32"/>
-        </w:rPr>
-        <w:t xml:space="preserve">, </w:t>
-      </w:r>
-      <w:r>
-        <w:rPr>
-          <w:rFonts w:ascii="Times New Roman" w:eastAsia="Times New Roman" w:hAnsi="Times New Roman" w:cs="Times New Roman"/>
-          <w:sz w:val="32"/>
-          <w:szCs w:val="32"/>
-        </w:rPr>
-        <w:t>fomentando la interacción y colaboración.</w:t>
+          <w:rFonts w:ascii="Times New Roman" w:hAnsi="Times New Roman" w:cs="Times New Roman"/>
+          <w:sz w:val="28"/>
+          <w:szCs w:val="28"/>
+        </w:rPr>
+        <w:t>El sistema será desarrollado pensando en colegios con baja infraestructura tecnológica, por lo que será fácil de usar, con requerimientos mínimos.</w:t>
       </w:r>
     </w:p>
     <w:p>
@@ -2608,7 +2330,6 @@
   <w:style w:type="character" w:default="1" w:styleId="Fuentedeprrafopredeter">
     <w:name w:val="Default Paragraph Font"/>
     <w:uiPriority w:val="1"/>
-    <w:semiHidden/>
     <w:unhideWhenUsed/>
   </w:style>
   <w:style w:type="table" w:default="1" w:styleId="Tablanormal">
@@ -2793,6 +2514,17 @@
       <w:rFonts w:ascii="Times New Roman" w:hAnsi="Times New Roman" w:cs="Times New Roman"/>
       <w:sz w:val="24"/>
       <w:szCs w:val="24"/>
+    </w:rPr>
+  </w:style>
+  <w:style w:type="character" w:styleId="Textoennegrita">
+    <w:name w:val="Strong"/>
+    <w:basedOn w:val="Fuentedeprrafopredeter"/>
+    <w:uiPriority w:val="22"/>
+    <w:qFormat/>
+    <w:rsid w:val="009930B6"/>
+    <w:rPr>
+      <w:b/>
+      <w:bCs/>
     </w:rPr>
   </w:style>
 </w:styles>

</xml_diff>